<commit_message>
Adding the completed maintainence/deployment plan.
</commit_message>
<xml_diff>
--- a/Documentation/Deployment Plan and Maintainence Plan.docx
+++ b/Documentation/Deployment Plan and Maintainence Plan.docx
@@ -21,42 +21,10 @@
         <w:ind w:firstLine="720"/>
       </w:pPr>
       <w:r>
-        <w:t xml:space="preserve">To get </w:t>
-      </w:r>
-      <w:proofErr w:type="spellStart"/>
-      <w:r>
-        <w:t>LaserPi</w:t>
-      </w:r>
-      <w:proofErr w:type="spellEnd"/>
-      <w:r>
-        <w:t xml:space="preserve"> to the market is no simple task, at least not on the surface level.  Since this project has a hardware component, software component, and a full web stack there ar</w:t>
-      </w:r>
-      <w:r>
-        <w:t xml:space="preserve">e a lot of bases to cover before our end users would have a complete product.  With careful planning and much thought behind the concepts, </w:t>
-      </w:r>
-      <w:proofErr w:type="spellStart"/>
-      <w:r>
-        <w:t>PySweeper</w:t>
-      </w:r>
-      <w:proofErr w:type="spellEnd"/>
-      <w:r>
-        <w:t xml:space="preserve"> has developed a viable deployment plan that would have </w:t>
-      </w:r>
-      <w:proofErr w:type="spellStart"/>
-      <w:r>
-        <w:t>LaserPi</w:t>
-      </w:r>
-      <w:proofErr w:type="spellEnd"/>
-      <w:r>
-        <w:t xml:space="preserve"> on shelves and scalable for years to come.  I will go over all foreseeable costs needed to put </w:t>
-      </w:r>
-      <w:proofErr w:type="spellStart"/>
-      <w:r>
-        <w:t>LaserPi</w:t>
-      </w:r>
-      <w:proofErr w:type="spellEnd"/>
-      <w:r>
-        <w:t xml:space="preserve"> to market including all costs, reasons behind the choice of product/service, and options for future scalability if applicable.</w:t>
+        <w:t>To get LaserPi to the market is no simple task, at least not on the surface level.  Since this project has a hardware component, software component, and a full web stack there ar</w:t>
+      </w:r>
+      <w:r>
+        <w:t>e a lot of bases to cover before our end users would have a complete product.  With careful planning and much thought behind the concepts, PySweeper has developed a viable deployment plan that would have LaserPi on shelves and scalable for years to come.  I will go over all foreseeable costs needed to put LaserPi to market including all costs, reasons behind the choice of product/service, and options for future scalability if applicable.</w:t>
       </w:r>
     </w:p>
     <w:p>
@@ -67,34 +35,10 @@
         </w:rPr>
       </w:pPr>
       <w:r>
-        <w:t xml:space="preserve">The obvious place to start is with the hardware component of </w:t>
-      </w:r>
-      <w:proofErr w:type="spellStart"/>
-      <w:r>
-        <w:t>LaserPi</w:t>
-      </w:r>
-      <w:proofErr w:type="spellEnd"/>
-      <w:r>
-        <w:t xml:space="preserve">.  While embedded software is necessary to play </w:t>
-      </w:r>
-      <w:proofErr w:type="spellStart"/>
-      <w:r>
-        <w:t>LaserPi</w:t>
-      </w:r>
-      <w:proofErr w:type="spellEnd"/>
-      <w:r>
-        <w:t xml:space="preserve">, without hardware there is no </w:t>
-      </w:r>
-      <w:proofErr w:type="spellStart"/>
-      <w:r>
-        <w:t>Las</w:t>
-      </w:r>
-      <w:r>
-        <w:t>erPi</w:t>
-      </w:r>
-      <w:proofErr w:type="spellEnd"/>
-      <w:r>
-        <w:t>!  The interactive hardware is a defining component that the end user will demand is reliable, ready to use, a</w:t>
+        <w:t>The obvious place to start is with the hardware component of LaserPi.  While embedded software is necessary to play LaserPi, without hardware there is no Las</w:t>
+      </w:r>
+      <w:r>
+        <w:t>erPi!  The interactive hardware is a defining component that the end user will demand is reliable, ready to use, a</w:t>
       </w:r>
       <w:r>
         <w:t>nd fun.  A Raspberry Pi Zero W from microcenter currently costs $5 for an individual board, however when purchasing more tha</w:t>
@@ -112,31 +56,7 @@
         <w:t xml:space="preserve"> in quantities of over 100 for $23.75 each.</w:t>
       </w:r>
       <w:r>
-        <w:t xml:space="preserve">  This is, of course, assuming we do not convert anything to use cheaper tech.  From a business stand point, $23.75 per board for a laser tag application is unreasonable.  Thus, if possible from a software standpoint, we would ditch Python in order to go with </w:t>
-      </w:r>
-      <w:proofErr w:type="spellStart"/>
-      <w:r>
-        <w:t>Lua</w:t>
-      </w:r>
-      <w:proofErr w:type="spellEnd"/>
-      <w:r>
-        <w:t xml:space="preserve"> for use on a much more reasonably priced </w:t>
-      </w:r>
-      <w:proofErr w:type="spellStart"/>
-      <w:r>
-        <w:t>NodeMCU</w:t>
-      </w:r>
-      <w:proofErr w:type="spellEnd"/>
-      <w:r>
-        <w:t xml:space="preserve"> (</w:t>
-      </w:r>
-      <w:proofErr w:type="spellStart"/>
-      <w:r>
-        <w:t>Lua</w:t>
-      </w:r>
-      <w:proofErr w:type="spellEnd"/>
-      <w:r>
-        <w:t xml:space="preserve"> board) at $3.55 per board (50 – 199 piece order)</w:t>
+        <w:t xml:space="preserve">  This is, of course, assuming we do not convert anything to use cheaper tech.  From a business stand point, $23.75 per board for a laser tag application is unreasonable.  Thus, if possible from a software standpoint, we would ditch Python in order to go with Lua for use on a much more reasonably priced NodeMCU (Lua board) at $3.55 per board (50 – 199 piece order)</w:t>
       </w:r>
       <w:r>
         <w:rPr>
@@ -148,23 +68,7 @@
         <w:t>.</w:t>
       </w:r>
       <w:r>
-        <w:t xml:space="preserve">  We also would need to port our code over from Python to </w:t>
-      </w:r>
-      <w:proofErr w:type="spellStart"/>
-      <w:r>
-        <w:t>Lua</w:t>
-      </w:r>
-      <w:proofErr w:type="spellEnd"/>
-      <w:r>
-        <w:t>, likely using python-</w:t>
-      </w:r>
-      <w:proofErr w:type="spellStart"/>
-      <w:r>
-        <w:t>lua</w:t>
-      </w:r>
-      <w:proofErr w:type="spellEnd"/>
-      <w:r>
-        <w:t xml:space="preserve"> translator</w:t>
+        <w:t xml:space="preserve">  We also would need to port our code over from Python to Lua, likely using python-lua translator</w:t>
       </w:r>
       <w:r>
         <w:rPr>
@@ -173,15 +77,7 @@
         <w:t>32</w:t>
       </w:r>
       <w:r>
-        <w:t xml:space="preserve">.  However, likely this will have some cost to it as well even though </w:t>
-      </w:r>
-      <w:proofErr w:type="spellStart"/>
-      <w:r>
-        <w:t>Lua</w:t>
-      </w:r>
-      <w:proofErr w:type="spellEnd"/>
-      <w:r>
-        <w:t xml:space="preserve"> officially states it is free to use for businesses at no cost</w:t>
+        <w:t>.  However, likely this will have some cost to it as well even though Lua officially states it is free to use for businesses at no cost</w:t>
       </w:r>
       <w:r>
         <w:t>.  Using statements ratio, Python accomplishes 6 lines of code with what C does in 1 (we are using C as the information is available and it is comparable to LUA).</w:t>
@@ -202,15 +98,7 @@
         <w:t>With the brain of the hardware covered, we move onto the HAT</w:t>
       </w:r>
       <w:r>
-        <w:t xml:space="preserve"> (</w:t>
-      </w:r>
-      <w:proofErr w:type="spellStart"/>
-      <w:r>
-        <w:t>protoboard</w:t>
-      </w:r>
-      <w:proofErr w:type="spellEnd"/>
-      <w:r>
-        <w:t>)</w:t>
+        <w:t xml:space="preserve"> (protoboard)</w:t>
       </w:r>
       <w:r>
         <w:t>, IR sensor (sender and receiver), press buttons, LEDs, c</w:t>
@@ -222,15 +110,7 @@
         <w:t xml:space="preserve"> resistors</w:t>
       </w:r>
       <w:r>
-        <w:t xml:space="preserve">, and solder. The </w:t>
-      </w:r>
-      <w:proofErr w:type="spellStart"/>
-      <w:r>
-        <w:t>protoboard</w:t>
-      </w:r>
-      <w:proofErr w:type="spellEnd"/>
-      <w:r>
-        <w:t xml:space="preserve"> will cost $3.50</w:t>
+        <w:t>, and solder. The protoboard will cost $3.50</w:t>
       </w:r>
       <w:r>
         <w:t xml:space="preserve"> (over 100)</w:t>
@@ -299,11 +179,7 @@
         <w:t>8</w:t>
       </w:r>
       <w:r>
-        <w:t xml:space="preserve">, there are 3 different types of resistors needed the 10 </w:t>
-      </w:r>
-      <w:proofErr w:type="spellStart"/>
-      <w:r>
-        <w:t>k</w:t>
+        <w:t>, there are 3 different types of resistors needed the 10 k</w:t>
       </w:r>
       <w:r>
         <w:rPr>
@@ -311,7 +187,6 @@
         </w:rPr>
         <w:t>Ω</w:t>
       </w:r>
-      <w:proofErr w:type="spellEnd"/>
       <w:r>
         <w:t xml:space="preserve"> will cost $0.02 per piece (over 100)</w:t>
       </w:r>
@@ -373,74 +248,32 @@
         <w:rPr>
           <w:rFonts w:cstheme="minorHAnsi"/>
         </w:rPr>
-        <w:t xml:space="preserve">.  Notice that many of these parts are extremely inexpensive and considering how little solder is actually needed for the board, 1 pound may solder well over 1000 boards and thus the price becomes negligible on a per unit basis.  The total cost per unit for these components then comes to about $4.49.  With the </w:t>
-      </w:r>
-      <w:proofErr w:type="spellStart"/>
+        <w:t>.  Notice that many of these parts are extremely inexpensive and considering how little solder is actually needed for the board, 1 pound may solder well over 1000 boards and thus the price becomes negligible on a per unit basis.  The total cost per unit for these components then comes to about $4.49.  With the NodeMCU board the total cost then comes to</w:t>
+      </w:r>
       <w:r>
         <w:rPr>
           <w:rFonts w:cstheme="minorHAnsi"/>
         </w:rPr>
-        <w:t>NodeMCU</w:t>
-      </w:r>
-      <w:proofErr w:type="spellEnd"/>
+        <w:t xml:space="preserve"> $8.04 per unit to this point.  Now the user needs portability, and thus each unit must have a battery pack.  To add a battery pack isn’t as simple as going and getting a cheap</w:t>
+      </w:r>
       <w:r>
         <w:rPr>
           <w:rFonts w:cstheme="minorHAnsi"/>
         </w:rPr>
-        <w:t xml:space="preserve"> board the total cost then comes to</w:t>
+        <w:t xml:space="preserve"> pack.  The battery should be rechargeable, last awhile, and not blow up.  Since the hardware is all about user experience as well, we chose to indicate to the user when the battery is running low.  Clearly this isn’t cheap but we don’t want a lawsuit and we need reliability, so the battery pack will be a highly rated pack </w:t>
       </w:r>
       <w:r>
         <w:rPr>
           <w:rFonts w:cstheme="minorHAnsi"/>
         </w:rPr>
-        <w:t xml:space="preserve"> $8.04 per unit to this point.  Now the user needs portability, and thus each unit must have a battery pack.  To add a battery pack isn’t as simple as going and getting a cheap</w:t>
-      </w:r>
-      <w:r>
-        <w:rPr>
-          <w:rFonts w:cstheme="minorHAnsi"/>
-        </w:rPr>
-        <w:t xml:space="preserve"> pack.  The battery should be rechargeable, last awhile, and not blow up.  Since the hardware is all about user experience as well, we chose to indicate to the user when the battery is running low.  Clearly this isn’t cheap but we don’t want a lawsuit and we need reliability, so the battery pack will be a highly rated pack </w:t>
-      </w:r>
-      <w:r>
-        <w:rPr>
-          <w:rFonts w:cstheme="minorHAnsi"/>
-        </w:rPr>
         <w:lastRenderedPageBreak/>
-        <w:t xml:space="preserve">from </w:t>
-      </w:r>
-      <w:proofErr w:type="spellStart"/>
-      <w:r>
-        <w:rPr>
-          <w:rFonts w:cstheme="minorHAnsi"/>
-        </w:rPr>
-        <w:t>Miuzei</w:t>
-      </w:r>
-      <w:proofErr w:type="spellEnd"/>
-      <w:r>
-        <w:rPr>
-          <w:rFonts w:cstheme="minorHAnsi"/>
-        </w:rPr>
-        <w:t xml:space="preserve"> that has a UPS (won’t experience interrupts), an onboard LED battery level indicator, works for </w:t>
-      </w:r>
-      <w:r>
-        <w:rPr>
-          <w:rStyle w:val="a-list-item"/>
-        </w:rPr>
-        <w:t xml:space="preserve">3800mAh (about 9 hours constant use), and is expandable (can add additional battery packs and a fan).  The </w:t>
-      </w:r>
-      <w:proofErr w:type="spellStart"/>
-      <w:r>
-        <w:rPr>
-          <w:rStyle w:val="a-list-item"/>
-        </w:rPr>
-        <w:t>Miuzei</w:t>
-      </w:r>
-      <w:proofErr w:type="spellEnd"/>
-      <w:r>
-        <w:rPr>
-          <w:rStyle w:val="a-list-item"/>
-        </w:rPr>
-        <w:t xml:space="preserve"> Battery Pack expansion board costs $18.99 each</w:t>
+        <w:t xml:space="preserve">from Miuzei that has a UPS (won’t experience interrupts), an onboard LED battery level indicator, works for </w:t>
+      </w:r>
+      <w:r>
+        <w:rPr>
+          <w:rStyle w:val="a-list-item"/>
+        </w:rPr>
+        <w:t>3800mAh (about 9 hours constant use), and is expandable (can add additional battery packs and a fan).  The Miuzei Battery Pack expansion board costs $18.99 each</w:t>
       </w:r>
       <w:r>
         <w:rPr>
@@ -453,21 +286,7 @@
         <w:rPr>
           <w:rStyle w:val="a-list-item"/>
         </w:rPr>
-        <w:t xml:space="preserve"> but with over 100 orders with a deal for future order we would hope to negotiate the price down to below $15.00.  The total running cost is now $22.54.  Only one more aspect to the hardware must be added, the look and feel.  Let’s be honest, everything up until now simply needs to work and the user won’t care otherwise but the outside of the </w:t>
-      </w:r>
-      <w:proofErr w:type="spellStart"/>
-      <w:r>
-        <w:rPr>
-          <w:rStyle w:val="a-list-item"/>
-        </w:rPr>
-        <w:t>LaserPi</w:t>
-      </w:r>
-      <w:proofErr w:type="spellEnd"/>
-      <w:r>
-        <w:rPr>
-          <w:rStyle w:val="a-list-item"/>
-        </w:rPr>
-        <w:t xml:space="preserve"> gun must be clean and crisp.  Which is why we will </w:t>
+        <w:t xml:space="preserve"> but with over 100 orders with a deal for future order we would hope to negotiate the price down to below $15.00.  The total running cost is now $22.54.  Only one more aspect to the hardware must be added, the look and feel.  Let’s be honest, everything up until now simply needs to work and the user won’t care otherwise but the outside of the LaserPi gun must be clean and crisp.  Which is why we will </w:t>
       </w:r>
       <w:r>
         <w:rPr>
@@ -480,36 +299,13 @@
           <w:rStyle w:val="a-list-item"/>
           <w:vertAlign w:val="superscript"/>
         </w:rPr>
-        <w:t>14</w:t>
-      </w:r>
-      <w:proofErr w:type="gramStart"/>
-      <w:r>
-        <w:rPr>
-          <w:rStyle w:val="a-list-item"/>
-          <w:vertAlign w:val="superscript"/>
-        </w:rPr>
-        <w:t>,15</w:t>
-      </w:r>
-      <w:proofErr w:type="gramEnd"/>
-      <w:r>
-        <w:rPr>
-          <w:rStyle w:val="a-list-item"/>
-        </w:rPr>
-        <w:t xml:space="preserve">.  This completes the hardware portion of deploying </w:t>
-      </w:r>
-      <w:proofErr w:type="spellStart"/>
-      <w:r>
-        <w:rPr>
-          <w:rStyle w:val="a-list-item"/>
-        </w:rPr>
-        <w:t>LaserPi</w:t>
-      </w:r>
-      <w:proofErr w:type="spellEnd"/>
-      <w:r>
-        <w:rPr>
-          <w:rStyle w:val="a-list-item"/>
-        </w:rPr>
-        <w:t xml:space="preserve"> with a total cost of $31.73.</w:t>
+        <w:t>14,15</w:t>
+      </w:r>
+      <w:r>
+        <w:rPr>
+          <w:rStyle w:val="a-list-item"/>
+        </w:rPr>
+        <w:t>.  This completes the hardware portion of deploying LaserPi with a total cost of $31.73.</w:t>
       </w:r>
     </w:p>
     <w:p>
@@ -523,89 +319,19 @@
         <w:rPr>
           <w:rStyle w:val="a-list-item"/>
         </w:rPr>
-        <w:t xml:space="preserve">With the hardware component of </w:t>
-      </w:r>
-      <w:proofErr w:type="spellStart"/>
-      <w:r>
-        <w:rPr>
-          <w:rStyle w:val="a-list-item"/>
-        </w:rPr>
-        <w:t>LaserPi</w:t>
-      </w:r>
-      <w:proofErr w:type="spellEnd"/>
-      <w:r>
-        <w:rPr>
-          <w:rStyle w:val="a-list-item"/>
-        </w:rPr>
-        <w:t xml:space="preserve"> planned for deployment, attention can shift to getting the web interface up and running.  This is the next main component of the user interaction with </w:t>
-      </w:r>
-      <w:proofErr w:type="spellStart"/>
-      <w:r>
-        <w:rPr>
-          <w:rStyle w:val="a-list-item"/>
-        </w:rPr>
-        <w:t>LaserPi</w:t>
-      </w:r>
-      <w:proofErr w:type="spellEnd"/>
-      <w:r>
-        <w:rPr>
-          <w:rStyle w:val="a-list-item"/>
-        </w:rPr>
-        <w:t xml:space="preserve">.  A user will have the ability to keep track of all records in a global database but in order to start a game that will store their records they must have a database for their individual system.  The web interface can easily be the same across all these servers and a single domain can be split into subdomains for each set of </w:t>
-      </w:r>
-      <w:proofErr w:type="spellStart"/>
-      <w:r>
-        <w:rPr>
-          <w:rStyle w:val="a-list-item"/>
-        </w:rPr>
-        <w:t>LaserPi’s</w:t>
-      </w:r>
-      <w:proofErr w:type="spellEnd"/>
-      <w:r>
-        <w:rPr>
-          <w:rStyle w:val="a-list-item"/>
-        </w:rPr>
-        <w:t xml:space="preserve"> purchased.  Subdomains can be automated to save man powe</w:t>
-      </w:r>
-      <w:r>
-        <w:rPr>
-          <w:rStyle w:val="a-list-item"/>
-        </w:rPr>
-        <w:t xml:space="preserve">r and a single MySQL server can be separated into separate databases for each </w:t>
-      </w:r>
-      <w:proofErr w:type="spellStart"/>
-      <w:r>
-        <w:rPr>
-          <w:rStyle w:val="a-list-item"/>
-        </w:rPr>
-        <w:t>LaserPi</w:t>
-      </w:r>
-      <w:proofErr w:type="spellEnd"/>
-      <w:r>
-        <w:rPr>
-          <w:rStyle w:val="a-list-item"/>
-        </w:rPr>
-        <w:t>.  Let’s start with the MySQL server.  After much research on costs and efficiency, the best options for commercial MySQL databases are all on Amazon Web Services (AWS).  AWS offers a pay by the hour plan based on the size</w:t>
-      </w:r>
-      <w:r>
-        <w:rPr>
-          <w:rStyle w:val="a-list-item"/>
-        </w:rPr>
-        <w:t xml:space="preserve"> or users can pay upfront for a lower rate.  We can change the plan on AWS and thus our model is flexible and scalable to serve our needs.  </w:t>
-      </w:r>
-      <w:proofErr w:type="spellStart"/>
-      <w:r>
-        <w:rPr>
-          <w:rStyle w:val="a-list-item"/>
-        </w:rPr>
-        <w:t>LaserPi</w:t>
-      </w:r>
-      <w:proofErr w:type="spellEnd"/>
-      <w:r>
-        <w:rPr>
-          <w:rStyle w:val="a-list-item"/>
-        </w:rPr>
-        <w:t xml:space="preserve"> settled on the t3.small MySQL database plan that has a cost of $5.73 per month (3 year upfront payment</w:t>
+        <w:t>With the hardware component of LaserPi planned for deployment, attention can shift to getting the web interface up and running.  This is the next main component of the user interaction with LaserPi.  A user will have the ability to keep track of all records in a global database but in order to start a game that will store their records they must have a database for their individual system.  The web interface can easily be the same across all these servers and a single domain can be split into subdomains for each set of LaserPi’s purchased.  Subdomains can be automated to save man powe</w:t>
+      </w:r>
+      <w:r>
+        <w:rPr>
+          <w:rStyle w:val="a-list-item"/>
+        </w:rPr>
+        <w:t>r and a single MySQL server can be separated into separate databases for each LaserPi.  Let’s start with the MySQL server.  After much research on costs and efficiency, the best options for commercial MySQL databases are all on Amazon Web Services (AWS).  AWS offers a pay by the hour plan based on the size</w:t>
+      </w:r>
+      <w:r>
+        <w:rPr>
+          <w:rStyle w:val="a-list-item"/>
+        </w:rPr>
+        <w:t xml:space="preserve"> or users can pay upfront for a lower rate.  We can change the plan on AWS and thus our model is flexible and scalable to serve our needs.  LaserPi settled on the t3.small MySQL database plan that has a cost of $5.73 per month (3 year upfront payment</w:t>
       </w:r>
       <w:r>
         <w:rPr>
@@ -624,17 +350,8 @@
           <w:rStyle w:val="a-list-item"/>
           <w:vertAlign w:val="superscript"/>
         </w:rPr>
-        <w:t>16</w:t>
-      </w:r>
-      <w:proofErr w:type="gramStart"/>
-      <w:r>
-        <w:rPr>
-          <w:rStyle w:val="a-list-item"/>
-          <w:vertAlign w:val="superscript"/>
-        </w:rPr>
-        <w:t>,17</w:t>
-      </w:r>
-      <w:proofErr w:type="gramEnd"/>
+        <w:t>16,17</w:t>
+      </w:r>
       <w:r>
         <w:rPr>
           <w:rStyle w:val="a-list-item"/>
@@ -651,21 +368,7 @@
         <w:rPr>
           <w:rStyle w:val="a-list-item"/>
         </w:rPr>
-        <w:t xml:space="preserve"> </w:t>
-      </w:r>
-      <w:proofErr w:type="spellStart"/>
-      <w:r>
-        <w:rPr>
-          <w:rStyle w:val="a-list-item"/>
-        </w:rPr>
-        <w:t>LaserPi</w:t>
-      </w:r>
-      <w:proofErr w:type="spellEnd"/>
-      <w:r>
-        <w:rPr>
-          <w:rStyle w:val="a-list-item"/>
-        </w:rPr>
-        <w:t xml:space="preserve"> databases.  This is based upon our own database u</w:t>
+        <w:t xml:space="preserve"> LaserPi databases.  This is based upon our own database u</w:t>
       </w:r>
       <w:r>
         <w:rPr>
@@ -696,83 +399,13 @@
         <w:rPr>
           <w:rStyle w:val="a-list-item"/>
         </w:rPr>
-        <w:t xml:space="preserve">  AWS offers affordable scaling that should fit </w:t>
-      </w:r>
-      <w:proofErr w:type="spellStart"/>
-      <w:r>
-        <w:rPr>
-          <w:rStyle w:val="a-list-item"/>
-        </w:rPr>
-        <w:t>LaserPi’s</w:t>
-      </w:r>
-      <w:proofErr w:type="spellEnd"/>
-      <w:r>
-        <w:rPr>
-          <w:rStyle w:val="a-list-item"/>
-        </w:rPr>
-        <w:t xml:space="preserve"> database needs for the foreseeable future.  Again, at $68.76 a year this is affordable but not negligible in cost.  Luckily, web hosting for our domain is very inexpensive in comparison.  AWS offers hosting through their service called </w:t>
-      </w:r>
-      <w:proofErr w:type="spellStart"/>
-      <w:r>
-        <w:rPr>
-          <w:rStyle w:val="a-list-item"/>
-        </w:rPr>
-        <w:t>Lightsail</w:t>
-      </w:r>
-      <w:proofErr w:type="spellEnd"/>
-      <w:r>
-        <w:rPr>
-          <w:rStyle w:val="a-list-item"/>
-        </w:rPr>
-        <w:t xml:space="preserve">, however this option is more costly than others explored.  Preferably, we would keep all web stack applications to AWS but cost is always an issue thus </w:t>
-      </w:r>
-      <w:proofErr w:type="spellStart"/>
-      <w:r>
-        <w:rPr>
-          <w:rStyle w:val="a-list-item"/>
-        </w:rPr>
-        <w:t>LaserPi</w:t>
-      </w:r>
-      <w:proofErr w:type="spellEnd"/>
-      <w:r>
-        <w:rPr>
-          <w:rStyle w:val="a-list-item"/>
-        </w:rPr>
-        <w:t xml:space="preserve"> will be hosted by </w:t>
-      </w:r>
-      <w:proofErr w:type="spellStart"/>
-      <w:r>
-        <w:rPr>
-          <w:rStyle w:val="a-list-item"/>
-        </w:rPr>
-        <w:t>HostGator</w:t>
-      </w:r>
-      <w:proofErr w:type="spellEnd"/>
-      <w:r>
-        <w:rPr>
-          <w:rStyle w:val="a-list-item"/>
-        </w:rPr>
-        <w:t>.  The Hatchling Plan offers a single domain with unmetered bandwidth and unlimit</w:t>
-      </w:r>
-      <w:r>
-        <w:rPr>
-          <w:rStyle w:val="a-list-item"/>
-        </w:rPr>
-        <w:t xml:space="preserve">ed email addresses.  Of course, this supports unlimited subdomains, MySQL database interaction, PHP, HTML5, </w:t>
-      </w:r>
-      <w:proofErr w:type="spellStart"/>
-      <w:r>
-        <w:rPr>
-          <w:rStyle w:val="a-list-item"/>
-        </w:rPr>
-        <w:t>Javascript</w:t>
-      </w:r>
-      <w:proofErr w:type="spellEnd"/>
-      <w:r>
-        <w:rPr>
-          <w:rStyle w:val="a-list-item"/>
-        </w:rPr>
-        <w:t>, and of course 24/7/365 support.  With these services we can ensure a very high reliability for our end users with no fuss.  The total cost of web hosting is $2.75 per month or $33.00 per year</w:t>
+        <w:t xml:space="preserve">  AWS offers affordable scaling that should fit LaserPi’s database needs for the foreseeable future.  Again, at $68.76 a year this is affordable but not negligible in cost.  Luckily, web hosting for our domain is very inexpensive in comparison.  AWS offers hosting through their service called Lightsail, however this option is more costly than others explored.  Preferably, we would keep all web stack applications to AWS but cost is always an issue thus LaserPi will be hosted by HostGator.  The Hatchling Plan offers a single domain with unmetered bandwidth and unlimit</w:t>
+      </w:r>
+      <w:r>
+        <w:rPr>
+          <w:rStyle w:val="a-list-item"/>
+        </w:rPr>
+        <w:t>ed email addresses.  Of course, this supports unlimited subdomains, MySQL database interaction, PHP, HTML5, Javascript, and of course 24/7/365 support.  With these services we can ensure a very high reliability for our end users with no fuss.  The total cost of web hosting is $2.75 per month or $33.00 per year</w:t>
       </w:r>
       <w:r>
         <w:rPr>
@@ -785,21 +418,7 @@
         <w:rPr>
           <w:rStyle w:val="a-list-item"/>
         </w:rPr>
-        <w:t xml:space="preserve">.  This hosting plan offers affordability and reliability but also very much scalability.  This concludes the web portion of </w:t>
-      </w:r>
-      <w:proofErr w:type="spellStart"/>
-      <w:r>
-        <w:rPr>
-          <w:rStyle w:val="a-list-item"/>
-        </w:rPr>
-        <w:t>LaserPi</w:t>
-      </w:r>
-      <w:proofErr w:type="spellEnd"/>
-      <w:r>
-        <w:rPr>
-          <w:rStyle w:val="a-list-item"/>
-        </w:rPr>
-        <w:t xml:space="preserve"> with a total yearly cost of $101.76 per year.</w:t>
+        <w:t>.  This hosting plan offers affordability and reliability but also very much scalability.  This concludes the web portion of LaserPi with a total yearly cost of $101.76 per year.</w:t>
       </w:r>
     </w:p>
     <w:p>
@@ -813,16 +432,8 @@
         <w:rPr>
           <w:rStyle w:val="a-list-item"/>
         </w:rPr>
-        <w:t xml:space="preserve">Finally, the last deployment cost will be purely promotional.  </w:t>
-      </w:r>
-      <w:proofErr w:type="spellStart"/>
-      <w:r>
-        <w:rPr>
-          <w:rStyle w:val="a-list-item"/>
-        </w:rPr>
-        <w:t>LaserPi</w:t>
-      </w:r>
-      <w:proofErr w:type="spellEnd"/>
+        <w:t>Finally, the last deployment cost will be purely promotional.  LaserPi</w:t>
+      </w:r>
       <w:r>
         <w:rPr>
           <w:rStyle w:val="a-list-item"/>
@@ -845,27 +456,13 @@
         <w:rPr>
           <w:rStyle w:val="a-list-item"/>
         </w:rPr>
-        <w:t xml:space="preserve"> an independently organized event such as a workshop, show-and-tell, speech, symposium, </w:t>
-      </w:r>
-      <w:proofErr w:type="spellStart"/>
-      <w:r>
-        <w:rPr>
-          <w:rStyle w:val="a-list-item"/>
-        </w:rPr>
-        <w:t>e</w:t>
-      </w:r>
-      <w:r>
-        <w:rPr>
-          <w:rStyle w:val="a-list-item"/>
-        </w:rPr>
-        <w:t>tc</w:t>
-      </w:r>
-      <w:proofErr w:type="spellEnd"/>
-      <w:r>
-        <w:rPr>
-          <w:rStyle w:val="a-list-item"/>
-        </w:rPr>
-        <w:t xml:space="preserve"> based around Embedded Systems</w:t>
+        <w:t xml:space="preserve"> an independently organized event such as a workshop, show-and-tell, speech, symposium, e</w:t>
+      </w:r>
+      <w:r>
+        <w:rPr>
+          <w:rStyle w:val="a-list-item"/>
+        </w:rPr>
+        <w:t>tc based around Embedded Systems</w:t>
       </w:r>
       <w:r>
         <w:rPr>
@@ -873,39 +470,17 @@
         </w:rPr>
         <w:t xml:space="preserve">.  </w:t>
       </w:r>
-      <w:proofErr w:type="spellStart"/>
-      <w:r>
-        <w:rPr>
-          <w:rStyle w:val="a-list-item"/>
-        </w:rPr>
-        <w:t>LaserPi</w:t>
-      </w:r>
-      <w:proofErr w:type="spellEnd"/>
-      <w:r>
-        <w:rPr>
-          <w:rStyle w:val="a-list-item"/>
-        </w:rPr>
-        <w:t xml:space="preserve"> will host a convention</w:t>
-      </w:r>
-      <w:r>
-        <w:rPr>
-          <w:rStyle w:val="a-list-item"/>
-        </w:rPr>
-        <w:t xml:space="preserve"> to not just promote </w:t>
-      </w:r>
-      <w:proofErr w:type="spellStart"/>
-      <w:r>
-        <w:rPr>
-          <w:rStyle w:val="a-list-item"/>
-        </w:rPr>
-        <w:t>LaserPi</w:t>
-      </w:r>
-      <w:proofErr w:type="spellEnd"/>
-      <w:r>
-        <w:rPr>
-          <w:rStyle w:val="a-list-item"/>
-        </w:rPr>
-        <w:t xml:space="preserve"> b</w:t>
+      <w:r>
+        <w:rPr>
+          <w:rStyle w:val="a-list-item"/>
+        </w:rPr>
+        <w:t>LaserPi will host a convention</w:t>
+      </w:r>
+      <w:r>
+        <w:rPr>
+          <w:rStyle w:val="a-list-item"/>
+        </w:rPr>
+        <w:t xml:space="preserve"> to not just promote LaserPi b</w:t>
       </w:r>
       <w:r>
         <w:rPr>
@@ -954,21 +529,7 @@
         <w:rPr>
           <w:rStyle w:val="a-list-item"/>
         </w:rPr>
-        <w:t xml:space="preserve">, it didn’t take long to come to the conclusion that KU is the perfect location.  Amazingly, students can rent any room, outdoor space, or café available for free.  That’s right, I could actually rent the entire </w:t>
-      </w:r>
-      <w:proofErr w:type="spellStart"/>
-      <w:r>
-        <w:rPr>
-          <w:rStyle w:val="a-list-item"/>
-        </w:rPr>
-        <w:t>Debruce</w:t>
-      </w:r>
-      <w:proofErr w:type="spellEnd"/>
-      <w:r>
-        <w:rPr>
-          <w:rStyle w:val="a-list-item"/>
-        </w:rPr>
-        <w:t xml:space="preserve"> Center (this includes the courtside café, mezzanine, and rest of the center along with the plaza) right now and host an air guitar competition for $0.00.  While this is absolutely mind blowing, we will assume that for deployment we are no longer students but are alumni and thus associated with the University.  </w:t>
+        <w:t xml:space="preserve">, it didn’t take long to come to the conclusion that KU is the perfect location.  Amazingly, students can rent any room, outdoor space, or café available for free.  That’s right, I could actually rent the entire Debruce Center (this includes the courtside café, mezzanine, and rest of the center along with the plaza) right now and host an air guitar competition for $0.00.  While this is absolutely mind blowing, we will assume that for deployment we are no longer students but are alumni and thus associated with the University.  </w:t>
       </w:r>
       <w:r>
         <w:rPr>
@@ -983,16 +544,8 @@
         <w:rPr>
           <w:vertAlign w:val="superscript"/>
         </w:rPr>
-        <w:t>20</w:t>
-      </w:r>
-      <w:proofErr w:type="gramStart"/>
-      <w:r>
-        <w:rPr>
-          <w:vertAlign w:val="superscript"/>
-        </w:rPr>
-        <w:t>,21</w:t>
-      </w:r>
-      <w:proofErr w:type="gramEnd"/>
+        <w:t>20,21</w:t>
+      </w:r>
       <w:r>
         <w:t>, we will add in $100 to get tables/media rentals for everyone involved, and $500 for food/beverage</w:t>
       </w:r>
@@ -1036,21 +589,7 @@
         <w:rPr>
           <w:rStyle w:val="a-list-item"/>
         </w:rPr>
-        <w:t xml:space="preserve">  With this event to promote </w:t>
-      </w:r>
-      <w:proofErr w:type="spellStart"/>
-      <w:r>
-        <w:rPr>
-          <w:rStyle w:val="a-list-item"/>
-        </w:rPr>
-        <w:t>LaserPi</w:t>
-      </w:r>
-      <w:proofErr w:type="spellEnd"/>
-      <w:r>
-        <w:rPr>
-          <w:rStyle w:val="a-list-item"/>
-        </w:rPr>
-        <w:t xml:space="preserve"> and the </w:t>
+        <w:t xml:space="preserve">  With this event to promote LaserPi and the </w:t>
       </w:r>
       <w:r>
         <w:rPr>
@@ -1100,21 +639,7 @@
         <w:rPr>
           <w:rStyle w:val="a-list-item"/>
         </w:rPr>
-        <w:t xml:space="preserve">.  This give us a total of $1340 for setting up booth space at the conventions.  Unfortunately it will cost money to our items, mainly the table, shipped.  </w:t>
-      </w:r>
-      <w:proofErr w:type="spellStart"/>
-      <w:r>
-        <w:rPr>
-          <w:rStyle w:val="a-list-item"/>
-        </w:rPr>
-        <w:t>Uship</w:t>
-      </w:r>
-      <w:proofErr w:type="spellEnd"/>
-      <w:r>
-        <w:rPr>
-          <w:rStyle w:val="a-list-item"/>
-        </w:rPr>
-        <w:t xml:space="preserve"> </w:t>
+        <w:t xml:space="preserve">.  This give us a total of $1340 for setting up booth space at the conventions.  Unfortunately it will cost money to our items, mainly the table, shipped.  Uship </w:t>
       </w:r>
       <w:r>
         <w:rPr>
@@ -1132,21 +657,7 @@
         <w:rPr>
           <w:rStyle w:val="a-list-item"/>
         </w:rPr>
-        <w:t xml:space="preserve"> to San </w:t>
-      </w:r>
-      <w:proofErr w:type="gramStart"/>
-      <w:r>
-        <w:rPr>
-          <w:rStyle w:val="a-list-item"/>
-        </w:rPr>
-        <w:t>Jose(</w:t>
-      </w:r>
-      <w:proofErr w:type="gramEnd"/>
-      <w:r>
-        <w:rPr>
-          <w:rStyle w:val="a-list-item"/>
-        </w:rPr>
-        <w:t>Silicon Valley)</w:t>
+        <w:t xml:space="preserve"> to San Jose(Silicon Valley)</w:t>
       </w:r>
       <w:r>
         <w:rPr>
@@ -1302,15 +813,7 @@
         <w:t xml:space="preserve">  The cost for promotion/conventions is $5712.</w:t>
       </w:r>
       <w:r>
-        <w:t xml:space="preserve">  Assuming we produce 400 </w:t>
-      </w:r>
-      <w:proofErr w:type="spellStart"/>
-      <w:r>
-        <w:t>LaserPi’s</w:t>
-      </w:r>
-      <w:proofErr w:type="spellEnd"/>
-      <w:r>
-        <w:t xml:space="preserve"> for laun</w:t>
+        <w:t xml:space="preserve">  Assuming we produce 400 LaserPi’s for laun</w:t>
       </w:r>
       <w:r>
         <w:t>ch hardware will cost $12,692</w:t>
@@ -1352,19 +855,7 @@
         <w:t xml:space="preserve">to deploy a product is very reasonable.  In fact most </w:t>
       </w:r>
       <w:r>
-        <w:t xml:space="preserve">tech based products on </w:t>
-      </w:r>
-      <w:proofErr w:type="spellStart"/>
-      <w:r>
-        <w:t>KickStarter</w:t>
-      </w:r>
-      <w:proofErr w:type="spellEnd"/>
-      <w:r>
-        <w:t xml:space="preserve"> get funded while asking for $20,000 to $99</w:t>
-      </w:r>
-      <w:proofErr w:type="gramStart"/>
-      <w:r>
-        <w:t>,999</w:t>
+        <w:t>tech based products on KickStarter get funded while asking for $20,000 to $99,999</w:t>
       </w:r>
       <w:r>
         <w:rPr>
@@ -1372,7 +863,6 @@
         </w:rPr>
         <w:t>22</w:t>
       </w:r>
-      <w:proofErr w:type="gramEnd"/>
       <w:r>
         <w:t>.  So in total, we are keeping costs low and making deployment very viable.</w:t>
       </w:r>
@@ -1393,15 +883,7 @@
         <w:t>’</w:t>
       </w:r>
       <w:r>
-        <w:t xml:space="preserve">s say we need 1000 </w:t>
-      </w:r>
-      <w:proofErr w:type="spellStart"/>
-      <w:r>
-        <w:t>LaserPi</w:t>
-      </w:r>
-      <w:proofErr w:type="spellEnd"/>
-      <w:r>
-        <w:t xml:space="preserve"> units.  </w:t>
+        <w:t xml:space="preserve">s say we need 1000 LaserPi units.  </w:t>
       </w:r>
       <w:r>
         <w:t>This would cost $</w:t>
@@ -1443,23 +925,19 @@
     <w:p>
       <w:r>
         <w:tab/>
-        <w:t xml:space="preserve">When deciding how to best maintain </w:t>
-      </w:r>
-      <w:proofErr w:type="spellStart"/>
-      <w:r>
-        <w:t>LaserPi</w:t>
-      </w:r>
-      <w:proofErr w:type="spellEnd"/>
-      <w:r>
-        <w:t xml:space="preserve"> several key strategies came to mind.  Since the hardware is such a crucial component we will need to ensure we have a maintenance/repair package available to our customers for a monthly or annual fee, especially those in the business sector.  Also, we will need an extensive troubleshooting documentation as well as an employee to handle any issues a customer may face.  In order to keep our website zippy, especially when traffic on our domain increases, we will provide options for subscription to the web service.  With these three maintenance pillars, we have a plan in place.  Website, Repair, Troubleshoot or WRTs for short will be the </w:t>
-      </w:r>
-      <w:proofErr w:type="spellStart"/>
-      <w:r>
-        <w:t>defacto</w:t>
-      </w:r>
-      <w:proofErr w:type="spellEnd"/>
-      <w:r>
-        <w:t xml:space="preserve"> first year company motto.  </w:t>
+        <w:t>When deciding how to best maintain LaserPi several key strategies came to mind.  Since the hardware is such a crucial component we will need to ensure we have a maintenance/repair package available to our customers for a monthly or annual fee, especially those in the business sector.  Also, we will need an extensive troubleshooting documentation as well as an employee to handle any issues a customer may face.  In order to keep our website zippy, especially when traffic on our domain increases, we will provide options for subscription to the web service.  With these three maintenance pillars, we have a plan in place.  Website, Repair, Troubleshoot</w:t>
+      </w:r>
+      <w:r>
+        <w:t>,</w:t>
+      </w:r>
+      <w:r>
+        <w:t xml:space="preserve"> or WRTs for short</w:t>
+      </w:r>
+      <w:r>
+        <w:t>,</w:t>
+      </w:r>
+      <w:r>
+        <w:t xml:space="preserve"> will be the defacto first year company motto.  </w:t>
       </w:r>
     </w:p>
     <w:p>
@@ -1479,15 +957,22 @@
         <w:t xml:space="preserve"> one for the </w:t>
       </w:r>
       <w:r>
-        <w:t>development on the Pi/</w:t>
-      </w:r>
-      <w:proofErr w:type="spellStart"/>
-      <w:r>
-        <w:t>Lua</w:t>
-      </w:r>
-      <w:proofErr w:type="spellEnd"/>
-      <w:r>
-        <w:t xml:space="preserve"> board code and one for the web interface primarily however they will share duties.  Each will get a salary of $65,000 for a total of $130,000 per year (I didn’t source it but this is based on Kansas City area starting salaries.  This roughly concludes the web maintenance portion.</w:t>
+        <w:t>development on the Pi/Lua board code and one for the web interface primarily however they will share duties.  Each will get a salary of $65,000 for a total of $130,000 per year (I didn’t source it but this is based on Kansas City area starting salaries.</w:t>
+      </w:r>
+      <w:r>
+        <w:t xml:space="preserve">  </w:t>
+      </w:r>
+      <w:r>
+        <w:t xml:space="preserve">As costs increase in the area, we will of course provide a form of health insurance. This cost comes from a stipend of $300 per month for the employee to spend on healthcare as they see fit (source: This is actually how team member Jeff’s last job worked).  </w:t>
+      </w:r>
+      <w:r>
+        <w:t>This roughly concludes the web maintenance portion</w:t>
+      </w:r>
+      <w:r>
+        <w:t xml:space="preserve"> with a total cost of $137,301.76</w:t>
+      </w:r>
+      <w:r>
+        <w:t>.</w:t>
       </w:r>
     </w:p>
     <w:p>
@@ -1504,36 +989,96 @@
         <w:t>34</w:t>
       </w:r>
       <w:r>
-        <w:t xml:space="preserve">.  That’s a tremendously business friendly rate of failure so we will assume at least 1% of </w:t>
-      </w:r>
-      <w:proofErr w:type="spellStart"/>
-      <w:r>
-        <w:t>LaserPi</w:t>
-      </w:r>
-      <w:proofErr w:type="spellEnd"/>
-      <w:r>
-        <w:t xml:space="preserve"> units will fail per year.  With 1000 units produced this means at least 10 will fail.  This will cost $310.73 to produce 10 brand new </w:t>
-      </w:r>
-      <w:proofErr w:type="spellStart"/>
-      <w:r>
-        <w:t>LaserPi</w:t>
-      </w:r>
-      <w:proofErr w:type="spellEnd"/>
-      <w:r>
-        <w:t xml:space="preserve"> units, as listed above each unit costs $31.73.  This, for now, concludes the repair portion of the maintenance plan.</w:t>
+        <w:t>.  That’s a tremendously business friendly rate of failure so we will assume at least 1% of LaserPi units will fail per year.  With 1000 units produced this means at least 10 will fail.  This will cost $310.73 to produce 10 brand new LaserPi units, as listed above each unit costs $31.73.  This, for now, concludes the repair portion of the maintenance plan.</w:t>
       </w:r>
     </w:p>
     <w:p>
       <w:pPr>
         <w:ind w:firstLine="720"/>
       </w:pPr>
+      <w:r>
+        <w:lastRenderedPageBreak/>
+        <w:t>The final component for cost will come in the form of troubleshooting.  This is a large cost as essentially we will need to spend time and money creating troubleshooting protocols/Standard Operating Procedures for employees to follow.  Of course, LaserPi would at least need one member to handle the troubleshooting department duties.  While the duties are simple: returning emails, answering phone calls, and other clerical duties, the person behind these duties must be able to answer the questions presented to them.  These questions could be extremely specific or technical and thus couldn’</w:t>
+      </w:r>
+      <w:r>
+        <w:t xml:space="preserve">t have been predicted ahead of time.  What I’m getting at here is that the troubleshooting employee for LaserPi will have to be another technical person and thus will cost more money than a typical per hour phone employee.  </w:t>
+      </w:r>
+      <w:r>
+        <w:t>A technical support engineer in the Lawrence, Kansas area gets paid somewhere around $37,000 to $73,000 depending upon the extent of the position</w:t>
+      </w:r>
+      <w:r>
+        <w:rPr>
+          <w:vertAlign w:val="superscript"/>
+        </w:rPr>
+        <w:t>35</w:t>
+      </w:r>
+      <w:r>
+        <w:t xml:space="preserve">.  At LaserPi, we will offer on the lower end, $40,000 per year to start.  We aren’t heartless so of course this includes insurance again, which will bring about another cost of $3,600 per year.  This is normal for a startup but with time and increased responsibility the pay could increase.  Final costs for troubleshooting then would be $43,600 where the cost of creating troubleshooting protocols and SOPs is calculated into the employee salary.  </w:t>
+      </w:r>
+    </w:p>
+    <w:p>
+      <w:pPr>
+        <w:ind w:firstLine="720"/>
+      </w:pPr>
+      <w:r>
+        <w:t xml:space="preserve">While paying for things is important, LaserPi is also be concerned with the bottom line.  This is why here I will outline some of the potential methods of recouping our costs.  For web services, we will have two tiers of packages: a consumer level package or a business level package.  The consumer </w:t>
+      </w:r>
+      <w:r>
+        <w:t xml:space="preserve">level </w:t>
+      </w:r>
+      <w:r>
+        <w:t>package will consist of a small database allocation</w:t>
+      </w:r>
+      <w:r>
+        <w:t xml:space="preserve"> and subdomain at a reasonable cost of $1 per month.  The business level package will consist of a larger database allocation, a subdomain, and the ability to customize their stats and look and feel (prebuilt packages from our dev and ability to request additions) for a heftier price of $100 per month.  The price is based upon a few factors.  Business’ will charge a lot to play the game of Laser Tag and thus will reap in profits, they will need more support than a message saying “We’ll get back to you as soon as possible”, and they will likely cost more than anticipated as the database will be constantly queried for potentially 80 hours per week +.  For the repair/replacement, all LaserPi’s will come with a 30 day warrantee but we will offer again a consumer level package and a business level package.  The consumer and business packages will be much the same, a conditional</w:t>
+      </w:r>
+      <w:r>
+        <w:t xml:space="preserve"> 30 day warrantee</w:t>
+      </w:r>
+      <w:r>
+        <w:t>.  However, since the consumer will accrue much less</w:t>
+      </w:r>
+      <w:r>
+        <w:t xml:space="preserve"> return</w:t>
+      </w:r>
+      <w:r>
+        <w:t xml:space="preserve"> volume than a business would, a consumer l</w:t>
+      </w:r>
+      <w:r>
+        <w:t>evel repair/replacement package will only cost $30 per year while the business package will cost $3000.  This is calculated based upon the expected overall sales in one year for hardware.  The consumer cost is just under 1% of the cost of 1000 LaserPi units, and the business cost is just under 10%.  This is, of course, assuming we sell 1000 LaserPi units</w:t>
+      </w:r>
+      <w:r>
+        <w:t xml:space="preserve"> but also represents the floor for our warrantee package.  Should we happen to sell more than 1000 units we will use the 1% for consumer and 10% for business calculation based on the expected sales for the year or quarter, rolling average</w:t>
+      </w:r>
+      <w:r>
+        <w:rPr>
+          <w:vertAlign w:val="superscript"/>
+        </w:rPr>
+        <w:t>36</w:t>
+      </w:r>
+      <w:r>
+        <w:t xml:space="preserve"> (based upon a six-sigma idea for warrantees).  This is a more sustainable business model than simply having the cost fixed.  If larger businesses with multiple locations invest heavily, we can incentivize them to purchase repair packages by offering a discount, say 1% off for every 100 units purchased down to a minimum of 5% of expected sales.  Ideally, we would be right around the draw even point for the cost of hardware vs the cost of repairs and/or replacements.  In the area of troubleshooting, our hands are tied.  We must have a product that works at all times, our company reputation is on the line in this sense.  Thus, troubleshooting must come free for the consumer.  For the business end, we expect much more frequency and demand on the troubleshooting end.  While we will still offer this service for free to those with a repair package, we will not offer it for free to those who </w:t>
+      </w:r>
+      <w:r>
+        <w:lastRenderedPageBreak/>
+        <w:t>choose to opt out of that package.  Again, this is normal as larger companies tend to have their own repair personnel</w:t>
+      </w:r>
+      <w:r>
+        <w:t>.  In this event off no repair package, troubleshooting will be done on a pay by time basis, $50 per hour.  It’s a large price to pay but if they don’t have a repair package, a business is likely to handle troubleshooting themselves as well.</w:t>
+      </w:r>
+    </w:p>
+    <w:p>
+      <w:pPr>
+        <w:ind w:firstLine="720"/>
+      </w:pPr>
+      <w:r>
+        <w:t xml:space="preserve">With WRTs, website repair troubleshoot, costs and some money coming in to offset these costs, LaserPi hopes that they have a through, sustainable, and extensible business model for maintaining the LaserPi product and brand.  As we go forward through the year, pending success, we may be able to add to our personnel and product line.  Currently however, we are looking at a cost of at least $181,212.76.  A very large cost to run a business for year at about $500 a day.  Considering there are other aspects, such as facility costs and taxes, I would expect this number to be even larger.  Thus, until we are able to establish the company we would be in the red for quite sometime.  Hopefully, overtime </w:t>
+      </w:r>
+      <w:r>
+        <w:t>we build a solid reputation and find clever ways to lower costs while raising profits.  In the meantime, we have outlined our yearly maintenance plan as meticulously as possible.</w:t>
+      </w:r>
       <w:bookmarkStart w:id="0" w:name="_GoBack"/>
       <w:bookmarkEnd w:id="0"/>
-    </w:p>
-    <w:p>
-      <w:pPr>
-        <w:ind w:firstLine="720"/>
-      </w:pPr>
     </w:p>
     <w:p>
       <w:pPr>
@@ -2082,7 +1627,7 @@
           <w:numId w:val="1"/>
         </w:numPr>
       </w:pPr>
-      <w:hyperlink r:id="rId33" w:history="1">
+      <w:hyperlink r:id="rId33" w:anchor="Expressiveness" w:history="1">
         <w:r>
           <w:rPr>
             <w:rStyle w:val="Hyperlink"/>
@@ -2099,13 +1644,47 @@
           <w:numId w:val="1"/>
         </w:numPr>
       </w:pPr>
-      <w:r>
-        <w:t>https://raspberrypi.stackexchange.com/questions/38321/raspberry-pi-lifespan-reliability</w:t>
+      <w:hyperlink r:id="rId34" w:history="1">
+        <w:r>
+          <w:rPr>
+            <w:rStyle w:val="Hyperlink"/>
+          </w:rPr>
+          <w:t>https://raspberrypi.stackexchange.com/questions/38321/raspberry-pi-lifespan-reliability</w:t>
+        </w:r>
+      </w:hyperlink>
+    </w:p>
+    <w:p>
+      <w:pPr>
+        <w:pStyle w:val="ListParagraph"/>
+        <w:numPr>
+          <w:ilvl w:val="0"/>
+          <w:numId w:val="1"/>
+        </w:numPr>
+      </w:pPr>
+      <w:hyperlink r:id="rId35" w:history="1">
+        <w:r>
+          <w:rPr>
+            <w:rStyle w:val="Hyperlink"/>
+          </w:rPr>
+          <w:t>https://www.linkedin.com/salary/technical-support-engineer-salaries-in-lawrence-kansas-area</w:t>
+        </w:r>
+      </w:hyperlink>
+    </w:p>
+    <w:p>
+      <w:pPr>
+        <w:pStyle w:val="ListParagraph"/>
+        <w:numPr>
+          <w:ilvl w:val="0"/>
+          <w:numId w:val="1"/>
+        </w:numPr>
+      </w:pPr>
+      <w:r>
+        <w:t>https://www.isixsigma.com/topic/warranty-calculation/</w:t>
       </w:r>
     </w:p>
     <w:p/>
     <w:sectPr>
-      <w:headerReference w:type="default" r:id="rId34"/>
+      <w:headerReference w:type="default" r:id="rId36"/>
       <w:pgSz w:w="12240" w:h="15840"/>
       <w:pgMar w:top="1440" w:right="1440" w:bottom="1440" w:left="1440" w:header="720" w:footer="720" w:gutter="0"/>
       <w:cols w:space="720"/>
@@ -2289,15 +1868,7 @@
       <w:pStyle w:val="Header"/>
     </w:pPr>
     <w:r>
-      <w:t xml:space="preserve">Jon </w:t>
-    </w:r>
-    <w:proofErr w:type="spellStart"/>
-    <w:r>
-      <w:t>Volden</w:t>
-    </w:r>
-    <w:proofErr w:type="spellEnd"/>
-    <w:r>
-      <w:t xml:space="preserve"> 2942501, Thomas Smithey 2891422</w:t>
+      <w:t>Jon Volden 2942501, Thomas Smithey 2891422</w:t>
     </w:r>
   </w:p>
   <w:p>

</xml_diff>